<commit_message>
spelcheck op vergader verslag
</commit_message>
<xml_diff>
--- a/Vergaderingen/Verslag2/Verslag_vergadering_2.docx
+++ b/Vergaderingen/Verslag2/Verslag_vergadering_2.docx
@@ -4,7 +4,7 @@
   <w:body>
     <w:p>
       <w:pPr>
-        <w:pStyle w:val="Titel"/>
+        <w:pStyle w:val="Title"/>
         <w:jc w:val="center"/>
       </w:pPr>
       <w:r>
@@ -13,7 +13,7 @@
     </w:p>
     <w:p>
       <w:pPr>
-        <w:pStyle w:val="Ondertitel"/>
+        <w:pStyle w:val="Subtitle"/>
         <w:jc w:val="center"/>
       </w:pPr>
       <w:r>
@@ -34,43 +34,36 @@
           <w:b/>
           <w:bCs/>
         </w:rPr>
-        <w:t xml:space="preserve">Aanwezigen: Pjotr </w:t>
-      </w:r>
-      <w:proofErr w:type="spellStart"/>
-      <w:r>
+        <w:t>Aanwezigen: Pjotr Brunain, Luca Vandeweghe, Jonas Van Kerkhove, Evert-Jan Jacobs, Thibe Provost.</w:t>
+      </w:r>
+    </w:p>
+    <w:p>
+      <w:pPr>
         <w:rPr>
           <w:b/>
           <w:bCs/>
         </w:rPr>
-        <w:t>Brunain</w:t>
-      </w:r>
-      <w:proofErr w:type="spellEnd"/>
+      </w:pPr>
       <w:r>
         <w:rPr>
           <w:b/>
           <w:bCs/>
         </w:rPr>
-        <w:t>, Luca Vandeweghe, Jonas Van Kerkhove, Evert-Jan Jacobs, Thibe Provost.</w:t>
-      </w:r>
-    </w:p>
-    <w:p>
-      <w:pPr>
+        <w:t>Afwezigen</w:t>
+      </w:r>
+      <w:proofErr w:type="gramStart"/>
+      <w:r>
         <w:rPr>
           <w:b/>
           <w:bCs/>
         </w:rPr>
-      </w:pPr>
-      <w:r>
-        <w:rPr>
-          <w:b/>
-          <w:bCs/>
-        </w:rPr>
-        <w:t>Afwezigen: /</w:t>
-      </w:r>
-    </w:p>
-    <w:p>
-      <w:pPr>
-        <w:pStyle w:val="Lijstalinea"/>
+        <w:t>: /</w:t>
+      </w:r>
+      <w:proofErr w:type="gramEnd"/>
+    </w:p>
+    <w:p>
+      <w:pPr>
+        <w:pStyle w:val="ListParagraph"/>
         <w:numPr>
           <w:ilvl w:val="0"/>
           <w:numId w:val="1"/>
@@ -94,14 +87,20 @@
     </w:p>
     <w:p>
       <w:pPr>
-        <w:pStyle w:val="Lijstalinea"/>
+        <w:pStyle w:val="ListParagraph"/>
         <w:ind w:left="360"/>
       </w:pPr>
       <w:r>
         <w:t>Thibe had</w:t>
       </w:r>
       <w:r>
-        <w:t xml:space="preserve"> een eerste ruw databank design gemaakt en ondertussen al weer wat verfijnd</w:t>
+        <w:t xml:space="preserve"> een eerste ruw databank design gemaakt en ondertussen </w:t>
+      </w:r>
+      <w:r>
+        <w:t>alweer</w:t>
+      </w:r>
+      <w:r>
+        <w:t xml:space="preserve"> wat verfijnd</w:t>
       </w:r>
       <w:r>
         <w:t xml:space="preserve"> door Pjotr en Jonas</w:t>
@@ -141,91 +140,95 @@
       <w:r>
         <w:t xml:space="preserve">Ook langs de </w:t>
       </w:r>
+      <w:r>
+        <w:t>M</w:t>
+      </w:r>
+      <w:r>
+        <w:t xml:space="preserve">inecraft kant van ons project </w:t>
+      </w:r>
+      <w:r>
+        <w:t>heeft Pjotr</w:t>
+      </w:r>
+      <w:r>
+        <w:t xml:space="preserve"> al wat werk verricht</w:t>
+      </w:r>
+      <w:r>
+        <w:t>.</w:t>
+      </w:r>
+      <w:r>
+        <w:t xml:space="preserve"> </w:t>
+      </w:r>
+      <w:r>
+        <w:t>Z</w:t>
+      </w:r>
+      <w:r>
+        <w:t>o word</w:t>
+      </w:r>
+      <w:r>
+        <w:t>t</w:t>
+      </w:r>
+      <w:r>
+        <w:t xml:space="preserve"> er al </w:t>
+      </w:r>
+      <w:r>
+        <w:t>data geëxporteerd</w:t>
+      </w:r>
+      <w:r>
+        <w:t xml:space="preserve"> </w:t>
+      </w:r>
+      <w:r>
+        <w:t xml:space="preserve">aan de hand van een paar </w:t>
+      </w:r>
+      <w:r>
+        <w:t>LUA-scripts</w:t>
+      </w:r>
+      <w:r>
+        <w:t xml:space="preserve">. Ook voor de website </w:t>
+      </w:r>
+      <w:r>
+        <w:t>heeft Luca</w:t>
+      </w:r>
+      <w:r>
+        <w:t xml:space="preserve"> er al eens nagedacht</w:t>
+      </w:r>
+      <w:r>
+        <w:t xml:space="preserve"> over een design</w:t>
+      </w:r>
+      <w:r>
+        <w:t>.</w:t>
+      </w:r>
+      <w:r>
+        <w:t xml:space="preserve"> Het issue bord werd uitgebreid met een “</w:t>
+      </w:r>
       <w:proofErr w:type="spellStart"/>
       <w:r>
-        <w:t>M</w:t>
-      </w:r>
-      <w:r>
-        <w:t>inecraft</w:t>
+        <w:t>Need</w:t>
       </w:r>
       <w:proofErr w:type="spellEnd"/>
       <w:r>
-        <w:t xml:space="preserve"> kant van ons project </w:t>
-      </w:r>
-      <w:r>
-        <w:t>heeft Pjotr</w:t>
-      </w:r>
-      <w:r>
-        <w:t xml:space="preserve"> al wat werk verricht</w:t>
-      </w:r>
-      <w:r>
-        <w:t>.</w:t>
-      </w:r>
-      <w:r>
-        <w:t xml:space="preserve"> </w:t>
-      </w:r>
-      <w:r>
-        <w:t>Z</w:t>
-      </w:r>
-      <w:r>
-        <w:t>o word</w:t>
-      </w:r>
-      <w:r>
-        <w:t>t</w:t>
-      </w:r>
-      <w:r>
-        <w:t xml:space="preserve"> er al </w:t>
-      </w:r>
-      <w:r>
-        <w:t>data geëxporteerd</w:t>
-      </w:r>
-      <w:r>
-        <w:t xml:space="preserve"> </w:t>
-      </w:r>
-      <w:r>
-        <w:t xml:space="preserve">aan de hand van een paar LUA scripts. Ook voor de website </w:t>
-      </w:r>
-      <w:r>
-        <w:t>heeft Luca</w:t>
-      </w:r>
-      <w:r>
-        <w:t xml:space="preserve"> er al eens nagedacht</w:t>
-      </w:r>
-      <w:r>
-        <w:t xml:space="preserve"> over een design</w:t>
-      </w:r>
-      <w:r>
-        <w:t>.</w:t>
-      </w:r>
-      <w:r>
-        <w:t xml:space="preserve"> Het issue bord werd uitgebreid met een “</w:t>
+        <w:t xml:space="preserve"> Feedback”</w:t>
+      </w:r>
+      <w:r>
+        <w:t xml:space="preserve"> kolom door Thibe</w:t>
+      </w:r>
+      <w:r>
+        <w:t xml:space="preserve"> en extra </w:t>
+      </w:r>
+      <w:r>
+        <w:t>issues.</w:t>
+      </w:r>
+      <w:r>
+        <w:t xml:space="preserve"> Thibe heeft ook wat probleempjes in </w:t>
       </w:r>
       <w:proofErr w:type="spellStart"/>
       <w:r>
-        <w:t>Need</w:t>
+        <w:t>G</w:t>
+      </w:r>
+      <w:r>
+        <w:t>itlab</w:t>
       </w:r>
       <w:proofErr w:type="spellEnd"/>
       <w:r>
-        <w:t xml:space="preserve"> Feedback”</w:t>
-      </w:r>
-      <w:r>
-        <w:t xml:space="preserve"> kolom door Thibe</w:t>
-      </w:r>
-      <w:r>
-        <w:t xml:space="preserve"> en extra </w:t>
-      </w:r>
-      <w:r>
-        <w:t>issues.</w:t>
-      </w:r>
-      <w:r>
-        <w:t xml:space="preserve"> Thibe heeft ook wat probleempjes in </w:t>
-      </w:r>
-      <w:proofErr w:type="spellStart"/>
-      <w:r>
-        <w:t>gitlab</w:t>
-      </w:r>
-      <w:proofErr w:type="spellEnd"/>
-      <w:r>
         <w:t xml:space="preserve"> opgelost.</w:t>
       </w:r>
       <w:r>
@@ -234,7 +237,7 @@
     </w:p>
     <w:p>
       <w:pPr>
-        <w:pStyle w:val="Lijstalinea"/>
+        <w:pStyle w:val="ListParagraph"/>
         <w:numPr>
           <w:ilvl w:val="0"/>
           <w:numId w:val="1"/>
@@ -267,16 +270,22 @@
     </w:p>
     <w:p>
       <w:pPr>
-        <w:pStyle w:val="Lijstalinea"/>
+        <w:pStyle w:val="ListParagraph"/>
         <w:spacing w:line="360" w:lineRule="auto"/>
         <w:ind w:left="357"/>
       </w:pPr>
       <w:r>
-        <w:t xml:space="preserve">korte demo van het uitlezen van een </w:t>
+        <w:t>Korte</w:t>
+      </w:r>
+      <w:r>
+        <w:t xml:space="preserve"> demo van het uitlezen van een </w:t>
       </w:r>
       <w:proofErr w:type="spellStart"/>
       <w:r>
-        <w:t>json</w:t>
+        <w:t>J</w:t>
+      </w:r>
+      <w:r>
+        <w:t>son</w:t>
       </w:r>
       <w:proofErr w:type="spellEnd"/>
       <w:r>
@@ -288,25 +297,20 @@
     </w:p>
     <w:p>
       <w:pPr>
-        <w:pStyle w:val="Lijstalinea"/>
+        <w:pStyle w:val="ListParagraph"/>
         <w:spacing w:line="360" w:lineRule="auto"/>
         <w:ind w:left="357"/>
       </w:pPr>
       <w:r>
-        <w:t>korte demo LUA (</w:t>
-      </w:r>
-      <w:proofErr w:type="spellStart"/>
-      <w:r>
-        <w:t>pjotr</w:t>
-      </w:r>
-      <w:proofErr w:type="spellEnd"/>
-      <w:r>
-        <w:t>)</w:t>
-      </w:r>
-    </w:p>
-    <w:p>
-      <w:pPr>
-        <w:pStyle w:val="Lijstalinea"/>
+        <w:t>Korte</w:t>
+      </w:r>
+      <w:r>
+        <w:t xml:space="preserve"> demo LUA (pjotr)</w:t>
+      </w:r>
+    </w:p>
+    <w:p>
+      <w:pPr>
+        <w:pStyle w:val="ListParagraph"/>
         <w:spacing w:line="360" w:lineRule="auto"/>
         <w:ind w:left="357"/>
       </w:pPr>
@@ -316,7 +320,7 @@
     </w:p>
     <w:p>
       <w:pPr>
-        <w:pStyle w:val="Lijstalinea"/>
+        <w:pStyle w:val="ListParagraph"/>
         <w:numPr>
           <w:ilvl w:val="0"/>
           <w:numId w:val="1"/>
@@ -340,7 +344,7 @@
     </w:p>
     <w:p>
       <w:pPr>
-        <w:pStyle w:val="Lijstalinea"/>
+        <w:pStyle w:val="ListParagraph"/>
         <w:numPr>
           <w:ilvl w:val="0"/>
           <w:numId w:val="4"/>
@@ -353,7 +357,7 @@
     </w:p>
     <w:p>
       <w:pPr>
-        <w:pStyle w:val="Lijstalinea"/>
+        <w:pStyle w:val="ListParagraph"/>
         <w:numPr>
           <w:ilvl w:val="0"/>
           <w:numId w:val="4"/>
@@ -365,10 +369,7 @@
         </w:rPr>
       </w:pPr>
       <w:r>
-        <w:t>Alle velden met kleine letters zetten in databank</w:t>
-      </w:r>
-      <w:r>
-        <w:t xml:space="preserve"> (</w:t>
+        <w:t>Alle velden met kleine letters zetten in databank (</w:t>
       </w:r>
       <w:proofErr w:type="spellStart"/>
       <w:r>
@@ -381,7 +382,7 @@
     </w:p>
     <w:p>
       <w:pPr>
-        <w:pStyle w:val="Lijstalinea"/>
+        <w:pStyle w:val="ListParagraph"/>
         <w:numPr>
           <w:ilvl w:val="0"/>
           <w:numId w:val="4"/>
@@ -427,19 +428,19 @@
       </w:r>
       <w:proofErr w:type="spellStart"/>
       <w:r>
-        <w:t>json</w:t>
+        <w:t>J</w:t>
+      </w:r>
+      <w:r>
+        <w:t>son</w:t>
       </w:r>
       <w:proofErr w:type="spellEnd"/>
       <w:r>
-        <w:t xml:space="preserve"> file</w:t>
-      </w:r>
-      <w:r>
-        <w:t>)</w:t>
-      </w:r>
-    </w:p>
-    <w:p>
-      <w:pPr>
-        <w:pStyle w:val="Lijstalinea"/>
+        <w:t xml:space="preserve"> file)</w:t>
+      </w:r>
+    </w:p>
+    <w:p>
+      <w:pPr>
+        <w:pStyle w:val="ListParagraph"/>
         <w:numPr>
           <w:ilvl w:val="0"/>
           <w:numId w:val="4"/>
@@ -451,15 +452,12 @@
         </w:rPr>
       </w:pPr>
       <w:r>
-        <w:t>Commentaar</w:t>
-      </w:r>
-      <w:r>
-        <w:t xml:space="preserve"> bij LUA</w:t>
-      </w:r>
-    </w:p>
-    <w:p>
-      <w:pPr>
-        <w:pStyle w:val="Lijstalinea"/>
+        <w:t>Commentaar bij LUA</w:t>
+      </w:r>
+    </w:p>
+    <w:p>
+      <w:pPr>
+        <w:pStyle w:val="ListParagraph"/>
         <w:numPr>
           <w:ilvl w:val="0"/>
           <w:numId w:val="4"/>
@@ -471,15 +469,12 @@
       </w:r>
       <w:proofErr w:type="spellEnd"/>
       <w:r>
-        <w:t xml:space="preserve"> bestandje</w:t>
-      </w:r>
-      <w:r>
-        <w:t xml:space="preserve"> maken op git</w:t>
-      </w:r>
-    </w:p>
-    <w:p>
-      <w:pPr>
-        <w:pStyle w:val="Lijstalinea"/>
+        <w:t xml:space="preserve"> bestandje maken op git</w:t>
+      </w:r>
+    </w:p>
+    <w:p>
+      <w:pPr>
+        <w:pStyle w:val="ListParagraph"/>
         <w:numPr>
           <w:ilvl w:val="0"/>
           <w:numId w:val="1"/>
@@ -503,7 +498,7 @@
     </w:p>
     <w:p>
       <w:pPr>
-        <w:pStyle w:val="Lijstalinea"/>
+        <w:pStyle w:val="ListParagraph"/>
         <w:numPr>
           <w:ilvl w:val="0"/>
           <w:numId w:val="3"/>
@@ -515,7 +510,7 @@
     </w:p>
     <w:p>
       <w:pPr>
-        <w:pStyle w:val="Lijstalinea"/>
+        <w:pStyle w:val="ListParagraph"/>
         <w:numPr>
           <w:ilvl w:val="0"/>
           <w:numId w:val="3"/>
@@ -527,7 +522,7 @@
     </w:p>
     <w:p>
       <w:pPr>
-        <w:pStyle w:val="Lijstalinea"/>
+        <w:pStyle w:val="ListParagraph"/>
         <w:numPr>
           <w:ilvl w:val="0"/>
           <w:numId w:val="3"/>
@@ -535,7 +530,13 @@
       </w:pPr>
       <w:proofErr w:type="spellStart"/>
       <w:r>
-        <w:t>Paterns</w:t>
+        <w:t>Pat</w:t>
+      </w:r>
+      <w:r>
+        <w:t>t</w:t>
+      </w:r>
+      <w:r>
+        <w:t>erns</w:t>
       </w:r>
       <w:proofErr w:type="spellEnd"/>
       <w:r>
@@ -551,13 +552,19 @@
       </w:r>
       <w:proofErr w:type="spellStart"/>
       <w:r>
-        <w:t>recepies</w:t>
+        <w:t>rec</w:t>
+      </w:r>
+      <w:r>
+        <w:t>i</w:t>
+      </w:r>
+      <w:r>
+        <w:t>pies</w:t>
       </w:r>
       <w:proofErr w:type="spellEnd"/>
     </w:p>
     <w:p>
       <w:pPr>
-        <w:pStyle w:val="Lijstalinea"/>
+        <w:pStyle w:val="ListParagraph"/>
         <w:numPr>
           <w:ilvl w:val="0"/>
           <w:numId w:val="3"/>
@@ -576,7 +583,13 @@
       </w:r>
       <w:proofErr w:type="spellStart"/>
       <w:r>
-        <w:t>recepie</w:t>
+        <w:t>rec</w:t>
+      </w:r>
+      <w:r>
+        <w:t>i</w:t>
+      </w:r>
+      <w:r>
+        <w:t>pie</w:t>
       </w:r>
       <w:r>
         <w:t>s</w:t>
@@ -585,7 +598,7 @@
     </w:p>
     <w:p>
       <w:pPr>
-        <w:pStyle w:val="Lijstalinea"/>
+        <w:pStyle w:val="ListParagraph"/>
         <w:numPr>
           <w:ilvl w:val="0"/>
           <w:numId w:val="3"/>
@@ -615,7 +628,7 @@
     </w:p>
     <w:p>
       <w:pPr>
-        <w:pStyle w:val="Lijstalinea"/>
+        <w:pStyle w:val="ListParagraph"/>
         <w:numPr>
           <w:ilvl w:val="0"/>
           <w:numId w:val="3"/>
@@ -626,7 +639,10 @@
       </w:r>
       <w:proofErr w:type="spellStart"/>
       <w:r>
-        <w:t>figma</w:t>
+        <w:t>F</w:t>
+      </w:r>
+      <w:r>
+        <w:t>igma</w:t>
       </w:r>
       <w:proofErr w:type="spellEnd"/>
       <w:r>
@@ -635,7 +651,7 @@
     </w:p>
     <w:p>
       <w:pPr>
-        <w:pStyle w:val="Lijstalinea"/>
+        <w:pStyle w:val="ListParagraph"/>
         <w:numPr>
           <w:ilvl w:val="0"/>
           <w:numId w:val="3"/>
@@ -647,19 +663,28 @@
     </w:p>
     <w:p>
       <w:pPr>
-        <w:pStyle w:val="Lijstalinea"/>
+        <w:pStyle w:val="ListParagraph"/>
         <w:numPr>
           <w:ilvl w:val="1"/>
           <w:numId w:val="3"/>
         </w:numPr>
       </w:pPr>
       <w:r>
-        <w:t>Home page and login</w:t>
-      </w:r>
-    </w:p>
-    <w:p>
-      <w:pPr>
-        <w:pStyle w:val="Lijstalinea"/>
+        <w:t>Homepage</w:t>
+      </w:r>
+      <w:r>
+        <w:t xml:space="preserve"> </w:t>
+      </w:r>
+      <w:r>
+        <w:t>en</w:t>
+      </w:r>
+      <w:r>
+        <w:t xml:space="preserve"> login</w:t>
+      </w:r>
+    </w:p>
+    <w:p>
+      <w:pPr>
+        <w:pStyle w:val="ListParagraph"/>
         <w:numPr>
           <w:ilvl w:val="0"/>
           <w:numId w:val="1"/>
@@ -683,7 +708,7 @@
     </w:p>
     <w:p>
       <w:pPr>
-        <w:pStyle w:val="Lijstalinea"/>
+        <w:pStyle w:val="ListParagraph"/>
         <w:numPr>
           <w:ilvl w:val="0"/>
           <w:numId w:val="3"/>
@@ -709,7 +734,7 @@
     </w:p>
     <w:p>
       <w:pPr>
-        <w:pStyle w:val="Lijstalinea"/>
+        <w:pStyle w:val="ListParagraph"/>
         <w:numPr>
           <w:ilvl w:val="0"/>
           <w:numId w:val="3"/>
@@ -1668,16 +1693,16 @@
     <w:lsdException w:name="Unresolved Mention" w:semiHidden="1" w:unhideWhenUsed="1"/>
     <w:lsdException w:name="Smart Link" w:semiHidden="1" w:unhideWhenUsed="1"/>
   </w:latentStyles>
-  <w:style w:type="paragraph" w:default="1" w:styleId="Standaard">
+  <w:style w:type="paragraph" w:default="1" w:styleId="Normal">
     <w:name w:val="Normal"/>
     <w:qFormat/>
     <w:rsid w:val="000F5BA0"/>
   </w:style>
-  <w:style w:type="paragraph" w:styleId="Kop1">
+  <w:style w:type="paragraph" w:styleId="Heading1">
     <w:name w:val="heading 1"/>
-    <w:basedOn w:val="Standaard"/>
-    <w:next w:val="Standaard"/>
-    <w:link w:val="Kop1Char"/>
+    <w:basedOn w:val="Normal"/>
+    <w:next w:val="Normal"/>
+    <w:link w:val="Heading1Char"/>
     <w:uiPriority w:val="9"/>
     <w:qFormat/>
     <w:rsid w:val="00471FDC"/>
@@ -1694,11 +1719,11 @@
       <w:szCs w:val="40"/>
     </w:rPr>
   </w:style>
-  <w:style w:type="paragraph" w:styleId="Kop2">
+  <w:style w:type="paragraph" w:styleId="Heading2">
     <w:name w:val="heading 2"/>
-    <w:basedOn w:val="Standaard"/>
-    <w:next w:val="Standaard"/>
-    <w:link w:val="Kop2Char"/>
+    <w:basedOn w:val="Normal"/>
+    <w:next w:val="Normal"/>
+    <w:link w:val="Heading2Char"/>
     <w:uiPriority w:val="9"/>
     <w:semiHidden/>
     <w:unhideWhenUsed/>
@@ -1717,11 +1742,11 @@
       <w:szCs w:val="32"/>
     </w:rPr>
   </w:style>
-  <w:style w:type="paragraph" w:styleId="Kop3">
+  <w:style w:type="paragraph" w:styleId="Heading3">
     <w:name w:val="heading 3"/>
-    <w:basedOn w:val="Standaard"/>
-    <w:next w:val="Standaard"/>
-    <w:link w:val="Kop3Char"/>
+    <w:basedOn w:val="Normal"/>
+    <w:next w:val="Normal"/>
+    <w:link w:val="Heading3Char"/>
     <w:uiPriority w:val="9"/>
     <w:semiHidden/>
     <w:unhideWhenUsed/>
@@ -1740,11 +1765,11 @@
       <w:szCs w:val="28"/>
     </w:rPr>
   </w:style>
-  <w:style w:type="paragraph" w:styleId="Kop4">
+  <w:style w:type="paragraph" w:styleId="Heading4">
     <w:name w:val="heading 4"/>
-    <w:basedOn w:val="Standaard"/>
-    <w:next w:val="Standaard"/>
-    <w:link w:val="Kop4Char"/>
+    <w:basedOn w:val="Normal"/>
+    <w:next w:val="Normal"/>
+    <w:link w:val="Heading4Char"/>
     <w:uiPriority w:val="9"/>
     <w:semiHidden/>
     <w:unhideWhenUsed/>
@@ -1763,11 +1788,11 @@
       <w:color w:val="0F4761" w:themeColor="accent1" w:themeShade="BF"/>
     </w:rPr>
   </w:style>
-  <w:style w:type="paragraph" w:styleId="Kop5">
+  <w:style w:type="paragraph" w:styleId="Heading5">
     <w:name w:val="heading 5"/>
-    <w:basedOn w:val="Standaard"/>
-    <w:next w:val="Standaard"/>
-    <w:link w:val="Kop5Char"/>
+    <w:basedOn w:val="Normal"/>
+    <w:next w:val="Normal"/>
+    <w:link w:val="Heading5Char"/>
     <w:uiPriority w:val="9"/>
     <w:semiHidden/>
     <w:unhideWhenUsed/>
@@ -1784,11 +1809,11 @@
       <w:color w:val="0F4761" w:themeColor="accent1" w:themeShade="BF"/>
     </w:rPr>
   </w:style>
-  <w:style w:type="paragraph" w:styleId="Kop6">
+  <w:style w:type="paragraph" w:styleId="Heading6">
     <w:name w:val="heading 6"/>
-    <w:basedOn w:val="Standaard"/>
-    <w:next w:val="Standaard"/>
-    <w:link w:val="Kop6Char"/>
+    <w:basedOn w:val="Normal"/>
+    <w:next w:val="Normal"/>
+    <w:link w:val="Heading6Char"/>
     <w:uiPriority w:val="9"/>
     <w:semiHidden/>
     <w:unhideWhenUsed/>
@@ -1807,11 +1832,11 @@
       <w:color w:val="595959" w:themeColor="text1" w:themeTint="A6"/>
     </w:rPr>
   </w:style>
-  <w:style w:type="paragraph" w:styleId="Kop7">
+  <w:style w:type="paragraph" w:styleId="Heading7">
     <w:name w:val="heading 7"/>
-    <w:basedOn w:val="Standaard"/>
-    <w:next w:val="Standaard"/>
-    <w:link w:val="Kop7Char"/>
+    <w:basedOn w:val="Normal"/>
+    <w:next w:val="Normal"/>
+    <w:link w:val="Heading7Char"/>
     <w:uiPriority w:val="9"/>
     <w:semiHidden/>
     <w:unhideWhenUsed/>
@@ -1828,11 +1853,11 @@
       <w:color w:val="595959" w:themeColor="text1" w:themeTint="A6"/>
     </w:rPr>
   </w:style>
-  <w:style w:type="paragraph" w:styleId="Kop8">
+  <w:style w:type="paragraph" w:styleId="Heading8">
     <w:name w:val="heading 8"/>
-    <w:basedOn w:val="Standaard"/>
-    <w:next w:val="Standaard"/>
-    <w:link w:val="Kop8Char"/>
+    <w:basedOn w:val="Normal"/>
+    <w:next w:val="Normal"/>
+    <w:link w:val="Heading8Char"/>
     <w:uiPriority w:val="9"/>
     <w:semiHidden/>
     <w:unhideWhenUsed/>
@@ -1851,11 +1876,11 @@
       <w:color w:val="272727" w:themeColor="text1" w:themeTint="D8"/>
     </w:rPr>
   </w:style>
-  <w:style w:type="paragraph" w:styleId="Kop9">
+  <w:style w:type="paragraph" w:styleId="Heading9">
     <w:name w:val="heading 9"/>
-    <w:basedOn w:val="Standaard"/>
-    <w:next w:val="Standaard"/>
-    <w:link w:val="Kop9Char"/>
+    <w:basedOn w:val="Normal"/>
+    <w:next w:val="Normal"/>
+    <w:link w:val="Heading9Char"/>
     <w:uiPriority w:val="9"/>
     <w:semiHidden/>
     <w:unhideWhenUsed/>
@@ -1872,12 +1897,13 @@
       <w:color w:val="272727" w:themeColor="text1" w:themeTint="D8"/>
     </w:rPr>
   </w:style>
-  <w:style w:type="character" w:default="1" w:styleId="Standaardalinea-lettertype">
+  <w:style w:type="character" w:default="1" w:styleId="DefaultParagraphFont">
     <w:name w:val="Default Paragraph Font"/>
     <w:uiPriority w:val="1"/>
+    <w:semiHidden/>
     <w:unhideWhenUsed/>
   </w:style>
-  <w:style w:type="table" w:default="1" w:styleId="Standaardtabel">
+  <w:style w:type="table" w:default="1" w:styleId="TableNormal">
     <w:name w:val="Normal Table"/>
     <w:uiPriority w:val="99"/>
     <w:semiHidden/>
@@ -1892,16 +1918,16 @@
       </w:tblCellMar>
     </w:tblPr>
   </w:style>
-  <w:style w:type="numbering" w:default="1" w:styleId="Geenlijst">
+  <w:style w:type="numbering" w:default="1" w:styleId="NoList">
     <w:name w:val="No List"/>
     <w:uiPriority w:val="99"/>
     <w:semiHidden/>
     <w:unhideWhenUsed/>
   </w:style>
-  <w:style w:type="character" w:customStyle="1" w:styleId="Kop1Char">
-    <w:name w:val="Kop 1 Char"/>
-    <w:basedOn w:val="Standaardalinea-lettertype"/>
-    <w:link w:val="Kop1"/>
+  <w:style w:type="character" w:customStyle="1" w:styleId="Heading1Char">
+    <w:name w:val="Heading 1 Char"/>
+    <w:basedOn w:val="DefaultParagraphFont"/>
+    <w:link w:val="Heading1"/>
     <w:uiPriority w:val="9"/>
     <w:rsid w:val="00471FDC"/>
     <w:rPr>
@@ -1911,10 +1937,10 @@
       <w:szCs w:val="40"/>
     </w:rPr>
   </w:style>
-  <w:style w:type="character" w:customStyle="1" w:styleId="Kop2Char">
-    <w:name w:val="Kop 2 Char"/>
-    <w:basedOn w:val="Standaardalinea-lettertype"/>
-    <w:link w:val="Kop2"/>
+  <w:style w:type="character" w:customStyle="1" w:styleId="Heading2Char">
+    <w:name w:val="Heading 2 Char"/>
+    <w:basedOn w:val="DefaultParagraphFont"/>
+    <w:link w:val="Heading2"/>
     <w:uiPriority w:val="9"/>
     <w:semiHidden/>
     <w:rsid w:val="00471FDC"/>
@@ -1925,10 +1951,10 @@
       <w:szCs w:val="32"/>
     </w:rPr>
   </w:style>
-  <w:style w:type="character" w:customStyle="1" w:styleId="Kop3Char">
-    <w:name w:val="Kop 3 Char"/>
-    <w:basedOn w:val="Standaardalinea-lettertype"/>
-    <w:link w:val="Kop3"/>
+  <w:style w:type="character" w:customStyle="1" w:styleId="Heading3Char">
+    <w:name w:val="Heading 3 Char"/>
+    <w:basedOn w:val="DefaultParagraphFont"/>
+    <w:link w:val="Heading3"/>
     <w:uiPriority w:val="9"/>
     <w:semiHidden/>
     <w:rsid w:val="00471FDC"/>
@@ -1939,10 +1965,10 @@
       <w:szCs w:val="28"/>
     </w:rPr>
   </w:style>
-  <w:style w:type="character" w:customStyle="1" w:styleId="Kop4Char">
-    <w:name w:val="Kop 4 Char"/>
-    <w:basedOn w:val="Standaardalinea-lettertype"/>
-    <w:link w:val="Kop4"/>
+  <w:style w:type="character" w:customStyle="1" w:styleId="Heading4Char">
+    <w:name w:val="Heading 4 Char"/>
+    <w:basedOn w:val="DefaultParagraphFont"/>
+    <w:link w:val="Heading4"/>
     <w:uiPriority w:val="9"/>
     <w:semiHidden/>
     <w:rsid w:val="00471FDC"/>
@@ -1953,10 +1979,10 @@
       <w:color w:val="0F4761" w:themeColor="accent1" w:themeShade="BF"/>
     </w:rPr>
   </w:style>
-  <w:style w:type="character" w:customStyle="1" w:styleId="Kop5Char">
-    <w:name w:val="Kop 5 Char"/>
-    <w:basedOn w:val="Standaardalinea-lettertype"/>
-    <w:link w:val="Kop5"/>
+  <w:style w:type="character" w:customStyle="1" w:styleId="Heading5Char">
+    <w:name w:val="Heading 5 Char"/>
+    <w:basedOn w:val="DefaultParagraphFont"/>
+    <w:link w:val="Heading5"/>
     <w:uiPriority w:val="9"/>
     <w:semiHidden/>
     <w:rsid w:val="00471FDC"/>
@@ -1965,10 +1991,10 @@
       <w:color w:val="0F4761" w:themeColor="accent1" w:themeShade="BF"/>
     </w:rPr>
   </w:style>
-  <w:style w:type="character" w:customStyle="1" w:styleId="Kop6Char">
-    <w:name w:val="Kop 6 Char"/>
-    <w:basedOn w:val="Standaardalinea-lettertype"/>
-    <w:link w:val="Kop6"/>
+  <w:style w:type="character" w:customStyle="1" w:styleId="Heading6Char">
+    <w:name w:val="Heading 6 Char"/>
+    <w:basedOn w:val="DefaultParagraphFont"/>
+    <w:link w:val="Heading6"/>
     <w:uiPriority w:val="9"/>
     <w:semiHidden/>
     <w:rsid w:val="00471FDC"/>
@@ -1979,10 +2005,10 @@
       <w:color w:val="595959" w:themeColor="text1" w:themeTint="A6"/>
     </w:rPr>
   </w:style>
-  <w:style w:type="character" w:customStyle="1" w:styleId="Kop7Char">
-    <w:name w:val="Kop 7 Char"/>
-    <w:basedOn w:val="Standaardalinea-lettertype"/>
-    <w:link w:val="Kop7"/>
+  <w:style w:type="character" w:customStyle="1" w:styleId="Heading7Char">
+    <w:name w:val="Heading 7 Char"/>
+    <w:basedOn w:val="DefaultParagraphFont"/>
+    <w:link w:val="Heading7"/>
     <w:uiPriority w:val="9"/>
     <w:semiHidden/>
     <w:rsid w:val="00471FDC"/>
@@ -1991,10 +2017,10 @@
       <w:color w:val="595959" w:themeColor="text1" w:themeTint="A6"/>
     </w:rPr>
   </w:style>
-  <w:style w:type="character" w:customStyle="1" w:styleId="Kop8Char">
-    <w:name w:val="Kop 8 Char"/>
-    <w:basedOn w:val="Standaardalinea-lettertype"/>
-    <w:link w:val="Kop8"/>
+  <w:style w:type="character" w:customStyle="1" w:styleId="Heading8Char">
+    <w:name w:val="Heading 8 Char"/>
+    <w:basedOn w:val="DefaultParagraphFont"/>
+    <w:link w:val="Heading8"/>
     <w:uiPriority w:val="9"/>
     <w:semiHidden/>
     <w:rsid w:val="00471FDC"/>
@@ -2005,10 +2031,10 @@
       <w:color w:val="272727" w:themeColor="text1" w:themeTint="D8"/>
     </w:rPr>
   </w:style>
-  <w:style w:type="character" w:customStyle="1" w:styleId="Kop9Char">
-    <w:name w:val="Kop 9 Char"/>
-    <w:basedOn w:val="Standaardalinea-lettertype"/>
-    <w:link w:val="Kop9"/>
+  <w:style w:type="character" w:customStyle="1" w:styleId="Heading9Char">
+    <w:name w:val="Heading 9 Char"/>
+    <w:basedOn w:val="DefaultParagraphFont"/>
+    <w:link w:val="Heading9"/>
     <w:uiPriority w:val="9"/>
     <w:semiHidden/>
     <w:rsid w:val="00471FDC"/>
@@ -2017,11 +2043,11 @@
       <w:color w:val="272727" w:themeColor="text1" w:themeTint="D8"/>
     </w:rPr>
   </w:style>
-  <w:style w:type="paragraph" w:styleId="Titel">
+  <w:style w:type="paragraph" w:styleId="Title">
     <w:name w:val="Title"/>
-    <w:basedOn w:val="Standaard"/>
-    <w:next w:val="Standaard"/>
-    <w:link w:val="TitelChar"/>
+    <w:basedOn w:val="Normal"/>
+    <w:next w:val="Normal"/>
+    <w:link w:val="TitleChar"/>
     <w:uiPriority w:val="10"/>
     <w:qFormat/>
     <w:rsid w:val="00471FDC"/>
@@ -2037,10 +2063,10 @@
       <w:szCs w:val="56"/>
     </w:rPr>
   </w:style>
-  <w:style w:type="character" w:customStyle="1" w:styleId="TitelChar">
-    <w:name w:val="Titel Char"/>
-    <w:basedOn w:val="Standaardalinea-lettertype"/>
-    <w:link w:val="Titel"/>
+  <w:style w:type="character" w:customStyle="1" w:styleId="TitleChar">
+    <w:name w:val="Title Char"/>
+    <w:basedOn w:val="DefaultParagraphFont"/>
+    <w:link w:val="Title"/>
     <w:uiPriority w:val="10"/>
     <w:rsid w:val="00471FDC"/>
     <w:rPr>
@@ -2051,11 +2077,11 @@
       <w:szCs w:val="56"/>
     </w:rPr>
   </w:style>
-  <w:style w:type="paragraph" w:styleId="Ondertitel">
+  <w:style w:type="paragraph" w:styleId="Subtitle">
     <w:name w:val="Subtitle"/>
-    <w:basedOn w:val="Standaard"/>
-    <w:next w:val="Standaard"/>
-    <w:link w:val="OndertitelChar"/>
+    <w:basedOn w:val="Normal"/>
+    <w:next w:val="Normal"/>
+    <w:link w:val="SubtitleChar"/>
     <w:uiPriority w:val="11"/>
     <w:qFormat/>
     <w:rsid w:val="00471FDC"/>
@@ -2072,10 +2098,10 @@
       <w:szCs w:val="28"/>
     </w:rPr>
   </w:style>
-  <w:style w:type="character" w:customStyle="1" w:styleId="OndertitelChar">
-    <w:name w:val="Ondertitel Char"/>
-    <w:basedOn w:val="Standaardalinea-lettertype"/>
-    <w:link w:val="Ondertitel"/>
+  <w:style w:type="character" w:customStyle="1" w:styleId="SubtitleChar">
+    <w:name w:val="Subtitle Char"/>
+    <w:basedOn w:val="DefaultParagraphFont"/>
+    <w:link w:val="Subtitle"/>
     <w:uiPriority w:val="11"/>
     <w:rsid w:val="00471FDC"/>
     <w:rPr>
@@ -2086,11 +2112,11 @@
       <w:szCs w:val="28"/>
     </w:rPr>
   </w:style>
-  <w:style w:type="paragraph" w:styleId="Citaat">
+  <w:style w:type="paragraph" w:styleId="Quote">
     <w:name w:val="Quote"/>
-    <w:basedOn w:val="Standaard"/>
-    <w:next w:val="Standaard"/>
-    <w:link w:val="CitaatChar"/>
+    <w:basedOn w:val="Normal"/>
+    <w:next w:val="Normal"/>
+    <w:link w:val="QuoteChar"/>
     <w:uiPriority w:val="29"/>
     <w:qFormat/>
     <w:rsid w:val="00471FDC"/>
@@ -2104,10 +2130,10 @@
       <w:color w:val="404040" w:themeColor="text1" w:themeTint="BF"/>
     </w:rPr>
   </w:style>
-  <w:style w:type="character" w:customStyle="1" w:styleId="CitaatChar">
-    <w:name w:val="Citaat Char"/>
-    <w:basedOn w:val="Standaardalinea-lettertype"/>
-    <w:link w:val="Citaat"/>
+  <w:style w:type="character" w:customStyle="1" w:styleId="QuoteChar">
+    <w:name w:val="Quote Char"/>
+    <w:basedOn w:val="DefaultParagraphFont"/>
+    <w:link w:val="Quote"/>
     <w:uiPriority w:val="29"/>
     <w:rsid w:val="00471FDC"/>
     <w:rPr>
@@ -2116,9 +2142,9 @@
       <w:color w:val="404040" w:themeColor="text1" w:themeTint="BF"/>
     </w:rPr>
   </w:style>
-  <w:style w:type="paragraph" w:styleId="Lijstalinea">
+  <w:style w:type="paragraph" w:styleId="ListParagraph">
     <w:name w:val="List Paragraph"/>
-    <w:basedOn w:val="Standaard"/>
+    <w:basedOn w:val="Normal"/>
     <w:uiPriority w:val="34"/>
     <w:qFormat/>
     <w:rsid w:val="00471FDC"/>
@@ -2127,9 +2153,9 @@
       <w:contextualSpacing/>
     </w:pPr>
   </w:style>
-  <w:style w:type="character" w:styleId="Intensievebenadrukking">
+  <w:style w:type="character" w:styleId="IntenseEmphasis">
     <w:name w:val="Intense Emphasis"/>
-    <w:basedOn w:val="Standaardalinea-lettertype"/>
+    <w:basedOn w:val="DefaultParagraphFont"/>
     <w:uiPriority w:val="21"/>
     <w:qFormat/>
     <w:rsid w:val="00471FDC"/>
@@ -2139,11 +2165,11 @@
       <w:color w:val="0F4761" w:themeColor="accent1" w:themeShade="BF"/>
     </w:rPr>
   </w:style>
-  <w:style w:type="paragraph" w:styleId="Duidelijkcitaat">
+  <w:style w:type="paragraph" w:styleId="IntenseQuote">
     <w:name w:val="Intense Quote"/>
-    <w:basedOn w:val="Standaard"/>
-    <w:next w:val="Standaard"/>
-    <w:link w:val="DuidelijkcitaatChar"/>
+    <w:basedOn w:val="Normal"/>
+    <w:next w:val="Normal"/>
+    <w:link w:val="IntenseQuoteChar"/>
     <w:uiPriority w:val="30"/>
     <w:qFormat/>
     <w:rsid w:val="00471FDC"/>
@@ -2162,10 +2188,10 @@
       <w:color w:val="0F4761" w:themeColor="accent1" w:themeShade="BF"/>
     </w:rPr>
   </w:style>
-  <w:style w:type="character" w:customStyle="1" w:styleId="DuidelijkcitaatChar">
-    <w:name w:val="Duidelijk citaat Char"/>
-    <w:basedOn w:val="Standaardalinea-lettertype"/>
-    <w:link w:val="Duidelijkcitaat"/>
+  <w:style w:type="character" w:customStyle="1" w:styleId="IntenseQuoteChar">
+    <w:name w:val="Intense Quote Char"/>
+    <w:basedOn w:val="DefaultParagraphFont"/>
+    <w:link w:val="IntenseQuote"/>
     <w:uiPriority w:val="30"/>
     <w:rsid w:val="00471FDC"/>
     <w:rPr>
@@ -2174,9 +2200,9 @@
       <w:color w:val="0F4761" w:themeColor="accent1" w:themeShade="BF"/>
     </w:rPr>
   </w:style>
-  <w:style w:type="character" w:styleId="Intensieveverwijzing">
+  <w:style w:type="character" w:styleId="IntenseReference">
     <w:name w:val="Intense Reference"/>
-    <w:basedOn w:val="Standaardalinea-lettertype"/>
+    <w:basedOn w:val="DefaultParagraphFont"/>
     <w:uiPriority w:val="32"/>
     <w:qFormat/>
     <w:rsid w:val="00471FDC"/>

</xml_diff>